<commit_message>
Se hace una depuracion para la pantalla del juego
</commit_message>
<xml_diff>
--- a/Análisis/Requerimientos.docx
+++ b/Análisis/Requerimientos.docx
@@ -1063,15 +1063,7 @@
           <w:sz w:val="24"/>
           <w:szCs w:val="24"/>
         </w:rPr>
-        <w:t xml:space="preserve">Movimiento del personaje: El jugador </w:t>
-      </w:r>
-      <w:r>
-        <w:rPr>
-          <w:rFonts w:ascii="Times New Roman" w:hAnsi="Times New Roman" w:cs="Times New Roman"/>
-          <w:sz w:val="24"/>
-          <w:szCs w:val="24"/>
-        </w:rPr>
-        <w:t>debe</w:t>
+        <w:t>Movimiento del personaje: El jugador debe</w:t>
       </w:r>
       <w:r>
         <w:rPr>
@@ -1121,15 +1113,7 @@
           <w:sz w:val="24"/>
           <w:szCs w:val="24"/>
         </w:rPr>
-        <w:t xml:space="preserve">Sigilo: El jugador </w:t>
-      </w:r>
-      <w:r>
-        <w:rPr>
-          <w:rFonts w:ascii="Times New Roman" w:hAnsi="Times New Roman" w:cs="Times New Roman"/>
-          <w:sz w:val="24"/>
-          <w:szCs w:val="24"/>
-        </w:rPr>
-        <w:t>debe</w:t>
+        <w:t>Sigilo: El jugador debe</w:t>
       </w:r>
       <w:r>
         <w:rPr>
@@ -1418,15 +1402,7 @@
           <w:sz w:val="24"/>
           <w:szCs w:val="24"/>
         </w:rPr>
-        <w:t>Iterables</w:t>
-      </w:r>
-      <w:r>
-        <w:rPr>
-          <w:rFonts w:ascii="Times New Roman" w:hAnsi="Times New Roman" w:cs="Times New Roman"/>
-          <w:sz w:val="24"/>
-          <w:szCs w:val="24"/>
-        </w:rPr>
-        <w:t>: Un objeto que representa los elementos del entorno con los que el jugador puede interactuar, como cajas, interruptores, puertas, etc.</w:t>
+        <w:t>Iterables: Un objeto que representa los elementos del entorno con los que el jugador puede interactuar, como cajas, interruptores, puertas, etc.</w:t>
       </w:r>
     </w:p>
     <w:p>
@@ -1492,6 +1468,11 @@
     </w:p>
     <w:p>
       <w:pPr>
+        <w:pStyle w:val="Prrafodelista"/>
+        <w:numPr>
+          <w:ilvl w:val="0"/>
+          <w:numId w:val="1"/>
+        </w:numPr>
         <w:rPr>
           <w:rFonts w:ascii="Times New Roman" w:hAnsi="Times New Roman" w:cs="Times New Roman"/>
           <w:sz w:val="24"/>
@@ -1505,6 +1486,68 @@
           <w:szCs w:val="24"/>
         </w:rPr>
         <w:lastRenderedPageBreak/>
+        <w:t>depuración:</w:t>
+      </w:r>
+    </w:p>
+    <w:p>
+      <w:pPr>
+        <w:pStyle w:val="Prrafodelista"/>
+        <w:rPr>
+          <w:rFonts w:ascii="Times New Roman" w:hAnsi="Times New Roman" w:cs="Times New Roman"/>
+          <w:sz w:val="24"/>
+          <w:szCs w:val="24"/>
+        </w:rPr>
+      </w:pPr>
+    </w:p>
+    <w:p>
+      <w:pPr>
+        <w:rPr>
+          <w:rFonts w:ascii="Times New Roman" w:hAnsi="Times New Roman" w:cs="Times New Roman"/>
+        </w:rPr>
+      </w:pPr>
+      <w:r>
+        <w:rPr>
+          <w:rFonts w:ascii="Times New Roman" w:hAnsi="Times New Roman" w:cs="Times New Roman"/>
+        </w:rPr>
+        <w:t>Un nuevo objeto que se debe plantear es acerca de la pantalla del juego, donde se diseñara el tamaño de la pantalla del juego que para este caso será en pantalla completa, también se realizaran transiciones mediante las pantallas para cada nivel, y el menú principal del juego</w:t>
+      </w:r>
+      <w:r>
+        <w:rPr>
+          <w:rFonts w:ascii="Times New Roman" w:hAnsi="Times New Roman" w:cs="Times New Roman"/>
+        </w:rPr>
+        <w:br/>
+      </w:r>
+      <w:r>
+        <w:rPr>
+          <w:rFonts w:ascii="Times New Roman" w:hAnsi="Times New Roman" w:cs="Times New Roman"/>
+        </w:rPr>
+        <w:br/>
+        <w:t xml:space="preserve">Se añadirán de igual manera sonidos al juego para ambientizar los niveles y se tendrá un menú de pausa en cada nivel de juego  </w:t>
+      </w:r>
+    </w:p>
+    <w:p>
+      <w:pPr>
+        <w:rPr>
+          <w:rFonts w:ascii="Times New Roman" w:hAnsi="Times New Roman" w:cs="Times New Roman"/>
+          <w:sz w:val="24"/>
+          <w:szCs w:val="24"/>
+        </w:rPr>
+      </w:pPr>
+    </w:p>
+    <w:p>
+      <w:pPr>
+        <w:rPr>
+          <w:rFonts w:ascii="Times New Roman" w:hAnsi="Times New Roman" w:cs="Times New Roman"/>
+          <w:sz w:val="24"/>
+          <w:szCs w:val="24"/>
+        </w:rPr>
+      </w:pPr>
+      <w:r>
+        <w:rPr>
+          <w:rFonts w:ascii="Times New Roman" w:hAnsi="Times New Roman" w:cs="Times New Roman"/>
+          <w:sz w:val="24"/>
+          <w:szCs w:val="24"/>
+        </w:rPr>
         <w:t>4)Detalle de los objetos:</w:t>
       </w:r>
     </w:p>
@@ -1797,15 +1840,7 @@
           <w:sz w:val="24"/>
           <w:szCs w:val="24"/>
         </w:rPr>
-        <w:t xml:space="preserve">- Tipo de interacción: Un atributo que especifica el tipo de objeto </w:t>
-      </w:r>
-      <w:r>
-        <w:rPr>
-          <w:rFonts w:ascii="Times New Roman" w:hAnsi="Times New Roman" w:cs="Times New Roman"/>
-          <w:sz w:val="24"/>
-          <w:szCs w:val="24"/>
-        </w:rPr>
-        <w:t>interactua</w:t>
+        <w:t>- Tipo de interacción: Un atributo que especifica el tipo de objeto interactua</w:t>
       </w:r>
       <w:r>
         <w:rPr>
@@ -1821,15 +1856,7 @@
           <w:sz w:val="24"/>
           <w:szCs w:val="24"/>
         </w:rPr>
-        <w:t>le</w:t>
-      </w:r>
-      <w:r>
-        <w:rPr>
-          <w:rFonts w:ascii="Times New Roman" w:hAnsi="Times New Roman" w:cs="Times New Roman"/>
-          <w:sz w:val="24"/>
-          <w:szCs w:val="24"/>
-        </w:rPr>
-        <w:t>, como interruptor, puerta, caja, etc.</w:t>
+        <w:t>le, como interruptor, puerta, caja, etc.</w:t>
       </w:r>
     </w:p>
     <w:p>
@@ -1906,6 +1933,7 @@
           <w:sz w:val="24"/>
           <w:szCs w:val="24"/>
         </w:rPr>
+        <w:lastRenderedPageBreak/>
         <w:t>- Movimiento parabólico: Un método que calcula el movimiento de los objetos en el juego siguiendo una trayectoria parabólica.</w:t>
       </w:r>
     </w:p>

</xml_diff>